<commit_message>
minor fixes to sync
</commit_message>
<xml_diff>
--- a/input/cpc-bile-salt.docx
+++ b/input/cpc-bile-salt.docx
@@ -50,7 +50,15 @@
       </w:pPr>
       <w:bookmarkStart w:id="3" w:name="_Toc79493014"/>
       <w:r>
-        <w:t>&lt;Section|General MD Environment</w:t>
+        <w:t>&lt;</w:t>
+      </w:r>
+      <w:proofErr w:type="spellStart"/>
+      <w:r>
+        <w:t>Section|General</w:t>
+      </w:r>
+      <w:proofErr w:type="spellEnd"/>
+      <w:r>
+        <w:t xml:space="preserve"> MD Environment</w:t>
       </w:r>
       <w:bookmarkEnd w:id="3"/>
       <w:r>
@@ -113,6 +121,7 @@
         </w:rPr>
         <w:t xml:space="preserve">(CUDA) </w:t>
       </w:r>
+      <w:proofErr w:type="spellStart"/>
       <w:r>
         <w:rPr>
           <w:rFonts w:ascii="Garuda" w:hAnsi="Garuda"/>
@@ -133,6 +142,7 @@
         </w:rPr>
         <w:t>software</w:t>
       </w:r>
+      <w:proofErr w:type="spellEnd"/>
       <w:r>
         <w:rPr>
           <w:rFonts w:ascii="Garuda" w:hAnsi="Garuda"/>
@@ -220,7 +230,21 @@
         <w:rPr>
           <w:rFonts w:ascii="Garuda" w:hAnsi="Garuda"/>
         </w:rPr>
-        <w:t>(ps)</w:t>
+        <w:t>(</w:t>
+      </w:r>
+      <w:proofErr w:type="spellStart"/>
+      <w:r>
+        <w:rPr>
+          <w:rFonts w:ascii="Garuda" w:hAnsi="Garuda"/>
+        </w:rPr>
+        <w:t>ps</w:t>
+      </w:r>
+      <w:proofErr w:type="spellEnd"/>
+      <w:r>
+        <w:rPr>
+          <w:rFonts w:ascii="Garuda" w:hAnsi="Garuda"/>
+        </w:rPr>
+        <w:t>)</w:t>
       </w:r>
       <w:r>
         <w:rPr>
@@ -270,7 +294,29 @@
         <w:rPr>
           <w:rFonts w:ascii="Garuda" w:hAnsi="Garuda"/>
         </w:rPr>
-        <w:t xml:space="preserve">,  which can be configured using  ntt flag parameter </w:t>
+        <w:t xml:space="preserve">,  which can be configured </w:t>
+      </w:r>
+      <w:proofErr w:type="gramStart"/>
+      <w:r>
+        <w:rPr>
+          <w:rFonts w:ascii="Garuda" w:hAnsi="Garuda"/>
+        </w:rPr>
+        <w:t xml:space="preserve">using  </w:t>
+      </w:r>
+      <w:proofErr w:type="spellStart"/>
+      <w:r>
+        <w:rPr>
+          <w:rFonts w:ascii="Garuda" w:hAnsi="Garuda"/>
+        </w:rPr>
+        <w:t>ntt</w:t>
+      </w:r>
+      <w:proofErr w:type="spellEnd"/>
+      <w:proofErr w:type="gramEnd"/>
+      <w:r>
+        <w:rPr>
+          <w:rFonts w:ascii="Garuda" w:hAnsi="Garuda"/>
+        </w:rPr>
+        <w:t xml:space="preserve"> flag parameter </w:t>
       </w:r>
       <w:r>
         <w:rPr>
@@ -334,7 +380,21 @@
         <w:rPr>
           <w:rFonts w:ascii="Garuda" w:hAnsi="Garuda"/>
         </w:rPr>
-        <w:t>(ps)</w:t>
+        <w:t>(</w:t>
+      </w:r>
+      <w:proofErr w:type="spellStart"/>
+      <w:r>
+        <w:rPr>
+          <w:rFonts w:ascii="Garuda" w:hAnsi="Garuda"/>
+        </w:rPr>
+        <w:t>ps</w:t>
+      </w:r>
+      <w:proofErr w:type="spellEnd"/>
+      <w:r>
+        <w:rPr>
+          <w:rFonts w:ascii="Garuda" w:hAnsi="Garuda"/>
+        </w:rPr>
+        <w:t>)</w:t>
       </w:r>
       <w:r>
         <w:rPr>
@@ -342,6 +402,7 @@
         </w:rPr>
         <w:t>|</w:t>
       </w:r>
+      <w:proofErr w:type="spellStart"/>
       <w:r>
         <w:rPr>
           <w:rFonts w:ascii="Garuda" w:hAnsi="Garuda"/>
@@ -356,6 +417,7 @@
         </w:rPr>
         <w:t>_ln</w:t>
       </w:r>
+      <w:proofErr w:type="spellEnd"/>
       <w:r>
         <w:rPr>
           <w:rFonts w:ascii="Garuda" w:hAnsi="Garuda"/>
@@ -451,6 +513,7 @@
         </w:rPr>
         <w:t xml:space="preserve"> </w:t>
       </w:r>
+      <w:proofErr w:type="spellStart"/>
       <w:r>
         <w:rPr>
           <w:rFonts w:ascii="Garuda" w:hAnsi="Garuda"/>
@@ -458,6 +521,7 @@
         </w:rPr>
         <w:t>ntc</w:t>
       </w:r>
+      <w:proofErr w:type="spellEnd"/>
       <w:r>
         <w:rPr>
           <w:rFonts w:ascii="Garuda" w:hAnsi="Garuda"/>
@@ -623,11 +687,19 @@
         </w:rPr>
         <w:commentReference w:id="5"/>
       </w:r>
-      <w:r>
-        <w:rPr>
-          <w:rFonts w:ascii="Garuda" w:hAnsi="Garuda"/>
-        </w:rPr>
-        <w:t>so as to obtain 10 independent simulations per complex</w:t>
+      <w:proofErr w:type="gramStart"/>
+      <w:r>
+        <w:rPr>
+          <w:rFonts w:ascii="Garuda" w:hAnsi="Garuda"/>
+        </w:rPr>
+        <w:t>so as to</w:t>
+      </w:r>
+      <w:proofErr w:type="gramEnd"/>
+      <w:r>
+        <w:rPr>
+          <w:rFonts w:ascii="Garuda" w:hAnsi="Garuda"/>
+        </w:rPr>
+        <w:t xml:space="preserve"> obtain 10 independent simulations per complex</w:t>
       </w:r>
       <w:r>
         <w:rPr>
@@ -642,7 +714,15 @@
       </w:pPr>
       <w:r>
         <w:lastRenderedPageBreak/>
-        <w:t>&lt;Section|Minimization&gt;</w:t>
+        <w:t>&lt;</w:t>
+      </w:r>
+      <w:proofErr w:type="spellStart"/>
+      <w:r>
+        <w:t>Section|Minimization</w:t>
+      </w:r>
+      <w:proofErr w:type="spellEnd"/>
+      <w:r>
+        <w:t>&gt;</w:t>
       </w:r>
     </w:p>
     <w:p>
@@ -667,7 +747,35 @@
         <w:rPr>
           <w:rFonts w:ascii="Garuda" w:hAnsi="Garuda"/>
         </w:rPr>
-        <w:t>the coordinates of all {MANUAL_INPUT|(solute molecules) restraintmask} by a harmonic potential with a force constant of  {2.0 (kcal mol</w:t>
+        <w:t>the coordinates of all {MANUAL_INPUT</w:t>
+      </w:r>
+      <w:proofErr w:type="gramStart"/>
+      <w:r>
+        <w:rPr>
+          <w:rFonts w:ascii="Garuda" w:hAnsi="Garuda"/>
+        </w:rPr>
+        <w:t>|(</w:t>
+      </w:r>
+      <w:proofErr w:type="gramEnd"/>
+      <w:r>
+        <w:rPr>
+          <w:rFonts w:ascii="Garuda" w:hAnsi="Garuda"/>
+        </w:rPr>
+        <w:t xml:space="preserve">solute molecules) </w:t>
+      </w:r>
+      <w:proofErr w:type="spellStart"/>
+      <w:r>
+        <w:rPr>
+          <w:rFonts w:ascii="Garuda" w:hAnsi="Garuda"/>
+        </w:rPr>
+        <w:t>restraintmask</w:t>
+      </w:r>
+      <w:proofErr w:type="spellEnd"/>
+      <w:r>
+        <w:rPr>
+          <w:rFonts w:ascii="Garuda" w:hAnsi="Garuda"/>
+        </w:rPr>
+        <w:t>} by a harmonic potential with a force constant of  {2.0 (kcal mol</w:t>
       </w:r>
       <w:r>
         <w:rPr>
@@ -693,7 +801,21 @@
         <w:rPr>
           <w:rFonts w:ascii="Garuda" w:hAnsi="Garuda"/>
         </w:rPr>
-        <w:t>)|restraint_wt}.</w:t>
+        <w:t>)|</w:t>
+      </w:r>
+      <w:proofErr w:type="spellStart"/>
+      <w:r>
+        <w:rPr>
+          <w:rFonts w:ascii="Garuda" w:hAnsi="Garuda"/>
+        </w:rPr>
+        <w:t>restraint_wt</w:t>
+      </w:r>
+      <w:proofErr w:type="spellEnd"/>
+      <w:r>
+        <w:rPr>
+          <w:rFonts w:ascii="Garuda" w:hAnsi="Garuda"/>
+        </w:rPr>
+        <w:t>}.</w:t>
       </w:r>
     </w:p>
     <w:p>
@@ -711,7 +833,21 @@
         <w:rPr>
           <w:rFonts w:ascii="Garuda" w:hAnsi="Garuda"/>
         </w:rPr>
-        <w:t xml:space="preserve">Carry out {2000|(steps) ncyc} of steepest descent minimization, configured in PMEMD using {1|ntmin} flag. </w:t>
+        <w:t xml:space="preserve">Carry out {2000|(steps) </w:t>
+      </w:r>
+      <w:proofErr w:type="spellStart"/>
+      <w:r>
+        <w:rPr>
+          <w:rFonts w:ascii="Garuda" w:hAnsi="Garuda"/>
+        </w:rPr>
+        <w:t>ncyc</w:t>
+      </w:r>
+      <w:proofErr w:type="spellEnd"/>
+      <w:r>
+        <w:rPr>
+          <w:rFonts w:ascii="Garuda" w:hAnsi="Garuda"/>
+        </w:rPr>
+        <w:t xml:space="preserve">} of steepest descent minimization, configured in PMEMD using {1|ntmin} flag. </w:t>
       </w:r>
     </w:p>
     <w:p>
@@ -729,7 +865,21 @@
         <w:rPr>
           <w:rFonts w:ascii="Garuda" w:hAnsi="Garuda"/>
         </w:rPr>
-        <w:t>Perform 3000 steps of conjugate gradient minimization, which has already been configured via the ntmin flag above. The total cycle is then {5000|maxcyc} resulted from accumulation of steepest descent minimization and conjugate gradient minimization.</w:t>
+        <w:t xml:space="preserve">Perform 3000 steps of conjugate gradient minimization, which has already been configured via the </w:t>
+      </w:r>
+      <w:proofErr w:type="spellStart"/>
+      <w:r>
+        <w:rPr>
+          <w:rFonts w:ascii="Garuda" w:hAnsi="Garuda"/>
+        </w:rPr>
+        <w:t>ntmin</w:t>
+      </w:r>
+      <w:proofErr w:type="spellEnd"/>
+      <w:r>
+        <w:rPr>
+          <w:rFonts w:ascii="Garuda" w:hAnsi="Garuda"/>
+        </w:rPr>
+        <w:t xml:space="preserve"> flag above. The total cycle is then {5000|maxcyc} resulted from accumulation of steepest descent minimization and conjugate gradient minimization.</w:t>
       </w:r>
     </w:p>
     <w:p>
@@ -760,8 +910,16 @@
         <w:rPr>
           <w:rFonts w:ascii="Garuda" w:hAnsi="Garuda"/>
         </w:rPr>
-        <w:t>the restraints switched from the solute to the solvent molecules, using {MANUAL_INPUT|(</w:t>
-      </w:r>
+        <w:t>the restraints switched from the solute to the solvent molecules, using {MANUAL_INPUT</w:t>
+      </w:r>
+      <w:proofErr w:type="gramStart"/>
+      <w:r>
+        <w:rPr>
+          <w:rFonts w:ascii="Garuda" w:hAnsi="Garuda"/>
+        </w:rPr>
+        <w:t>|(</w:t>
+      </w:r>
+      <w:proofErr w:type="gramEnd"/>
       <w:r>
         <w:rPr>
           <w:rFonts w:ascii="Garuda" w:hAnsi="Garuda"/>
@@ -798,7 +956,21 @@
         <w:rPr>
           <w:rFonts w:ascii="Garuda" w:hAnsi="Garuda"/>
         </w:rPr>
-        <w:t>)|restraint_wt}.</w:t>
+        <w:t>)|</w:t>
+      </w:r>
+      <w:proofErr w:type="spellStart"/>
+      <w:r>
+        <w:rPr>
+          <w:rFonts w:ascii="Garuda" w:hAnsi="Garuda"/>
+        </w:rPr>
+        <w:t>restraint_wt</w:t>
+      </w:r>
+      <w:proofErr w:type="spellEnd"/>
+      <w:r>
+        <w:rPr>
+          <w:rFonts w:ascii="Garuda" w:hAnsi="Garuda"/>
+        </w:rPr>
+        <w:t>}.</w:t>
       </w:r>
     </w:p>
     <w:p>
@@ -816,7 +988,21 @@
         <w:rPr>
           <w:rFonts w:ascii="Garuda" w:hAnsi="Garuda"/>
         </w:rPr>
-        <w:t xml:space="preserve">Carry out {2,000|(steps) ncyc} of steepest descent minimization, configured in PMEMD using {1|ntmin} flag. </w:t>
+        <w:t xml:space="preserve">Carry out {2,000|(steps) </w:t>
+      </w:r>
+      <w:proofErr w:type="spellStart"/>
+      <w:r>
+        <w:rPr>
+          <w:rFonts w:ascii="Garuda" w:hAnsi="Garuda"/>
+        </w:rPr>
+        <w:t>ncyc</w:t>
+      </w:r>
+      <w:proofErr w:type="spellEnd"/>
+      <w:r>
+        <w:rPr>
+          <w:rFonts w:ascii="Garuda" w:hAnsi="Garuda"/>
+        </w:rPr>
+        <w:t xml:space="preserve">} of steepest descent minimization, configured in PMEMD using {1|ntmin} flag. </w:t>
       </w:r>
     </w:p>
     <w:p>
@@ -834,7 +1020,21 @@
         <w:rPr>
           <w:rFonts w:ascii="Garuda" w:hAnsi="Garuda"/>
         </w:rPr>
-        <w:t>Perform 3,000 steps of conjugate gradient minimization, which has already been configured via the ntmin flag above. The total cycle is then {5000|maxcyc} resulted from accumulation of steepest descent minimization and conjugate gradient minimization.</w:t>
+        <w:t xml:space="preserve">Perform 3,000 steps of conjugate gradient minimization, which has already been configured via the </w:t>
+      </w:r>
+      <w:proofErr w:type="spellStart"/>
+      <w:r>
+        <w:rPr>
+          <w:rFonts w:ascii="Garuda" w:hAnsi="Garuda"/>
+        </w:rPr>
+        <w:t>ntmin</w:t>
+      </w:r>
+      <w:proofErr w:type="spellEnd"/>
+      <w:r>
+        <w:rPr>
+          <w:rFonts w:ascii="Garuda" w:hAnsi="Garuda"/>
+        </w:rPr>
+        <w:t xml:space="preserve"> flag above. The total cycle is then {5000|maxcyc} resulted from accumulation of steepest descent minimization and conjugate gradient minimization.</w:t>
       </w:r>
     </w:p>
     <w:p>
@@ -879,7 +1079,21 @@
         <w:rPr>
           <w:rFonts w:ascii="Garuda" w:hAnsi="Garuda"/>
         </w:rPr>
-        <w:t xml:space="preserve">Perform {3,000|(steps)ncyc} steps of steepest descent minimization, configured in PMEMD using {1|ntmin} flag. </w:t>
+        <w:t>Perform {3,000|(steps)</w:t>
+      </w:r>
+      <w:proofErr w:type="spellStart"/>
+      <w:r>
+        <w:rPr>
+          <w:rFonts w:ascii="Garuda" w:hAnsi="Garuda"/>
+        </w:rPr>
+        <w:t>ncyc</w:t>
+      </w:r>
+      <w:proofErr w:type="spellEnd"/>
+      <w:r>
+        <w:rPr>
+          <w:rFonts w:ascii="Garuda" w:hAnsi="Garuda"/>
+        </w:rPr>
+        <w:t xml:space="preserve">} steps of steepest descent minimization, configured in PMEMD using {1|ntmin} flag. </w:t>
       </w:r>
     </w:p>
     <w:p>
@@ -897,7 +1111,21 @@
         <w:rPr>
           <w:rFonts w:ascii="Garuda" w:hAnsi="Garuda"/>
         </w:rPr>
-        <w:t xml:space="preserve"> Perform 7,000 steps of conjugate gradient minimization, which has also been configured via the ntmin flag above. The total cycle is then {10000|maxcyc}.</w:t>
+        <w:t xml:space="preserve"> Perform 7,000 steps of conjugate gradient minimization, which has also been configured via the </w:t>
+      </w:r>
+      <w:proofErr w:type="spellStart"/>
+      <w:r>
+        <w:rPr>
+          <w:rFonts w:ascii="Garuda" w:hAnsi="Garuda"/>
+        </w:rPr>
+        <w:t>ntmin</w:t>
+      </w:r>
+      <w:proofErr w:type="spellEnd"/>
+      <w:r>
+        <w:rPr>
+          <w:rFonts w:ascii="Garuda" w:hAnsi="Garuda"/>
+        </w:rPr>
+        <w:t xml:space="preserve"> flag above. The total cycle is then {10000|maxcyc}.</w:t>
       </w:r>
     </w:p>
     <w:p>
@@ -905,13 +1133,18 @@
         <w:pStyle w:val="Heading3"/>
       </w:pPr>
       <w:r>
-        <w:t>&lt;Section|</w:t>
+        <w:t>&lt;</w:t>
+      </w:r>
+      <w:proofErr w:type="spellStart"/>
+      <w:r>
+        <w:t>Section|</w:t>
       </w:r>
       <w:bookmarkStart w:id="6" w:name="_Toc79493016"/>
       <w:r>
         <w:t>Equilibration</w:t>
       </w:r>
       <w:bookmarkEnd w:id="6"/>
+      <w:proofErr w:type="spellEnd"/>
       <w:r>
         <w:t>&gt;</w:t>
       </w:r>
@@ -931,7 +1164,21 @@
         <w:rPr>
           <w:rFonts w:ascii="Garuda" w:hAnsi="Garuda"/>
         </w:rPr>
-        <w:t xml:space="preserve">Perform 20 ps of NVT-MD </w:t>
+        <w:t>Perform 20 </w:t>
+      </w:r>
+      <w:proofErr w:type="spellStart"/>
+      <w:r>
+        <w:rPr>
+          <w:rFonts w:ascii="Garuda" w:hAnsi="Garuda"/>
+        </w:rPr>
+        <w:t>ps</w:t>
+      </w:r>
+      <w:proofErr w:type="spellEnd"/>
+      <w:r>
+        <w:rPr>
+          <w:rFonts w:ascii="Garuda" w:hAnsi="Garuda"/>
+        </w:rPr>
+        <w:t xml:space="preserve"> of NVT-MD </w:t>
       </w:r>
       <w:r>
         <w:rPr>
@@ -943,7 +1190,21 @@
         <w:rPr>
           <w:rFonts w:ascii="Garuda" w:hAnsi="Garuda"/>
         </w:rPr>
-        <w:t>That is, using {5000|nstlim} when the time step (dt) is set to 5 fs. (the solute was restrained with a force constant of  {2.0 (kcal mol</w:t>
+        <w:t xml:space="preserve">That is, using {5000|nstlim} when the time step (dt) is set to 5 fs. (the solute was restrained with a force constant </w:t>
+      </w:r>
+      <w:proofErr w:type="gramStart"/>
+      <w:r>
+        <w:rPr>
+          <w:rFonts w:ascii="Garuda" w:hAnsi="Garuda"/>
+        </w:rPr>
+        <w:t>of  {</w:t>
+      </w:r>
+      <w:proofErr w:type="gramEnd"/>
+      <w:r>
+        <w:rPr>
+          <w:rFonts w:ascii="Garuda" w:hAnsi="Garuda"/>
+        </w:rPr>
+        <w:t>2.0 (kcal mol</w:t>
       </w:r>
       <w:r>
         <w:rPr>
@@ -969,7 +1230,21 @@
         <w:rPr>
           <w:rFonts w:ascii="Garuda" w:hAnsi="Garuda"/>
         </w:rPr>
-        <w:t>)|restraint_wt}) while heating the system from {0(K)|tempi} to {300(K)|temp0}.</w:t>
+        <w:t>)|</w:t>
+      </w:r>
+      <w:proofErr w:type="spellStart"/>
+      <w:r>
+        <w:rPr>
+          <w:rFonts w:ascii="Garuda" w:hAnsi="Garuda"/>
+        </w:rPr>
+        <w:t>restraint_wt</w:t>
+      </w:r>
+      <w:proofErr w:type="spellEnd"/>
+      <w:r>
+        <w:rPr>
+          <w:rFonts w:ascii="Garuda" w:hAnsi="Garuda"/>
+        </w:rPr>
+        <w:t>}) while heating the system from {0(K)|tempi} to {300(K)|temp0}.</w:t>
       </w:r>
     </w:p>
     <w:p>
@@ -995,7 +1270,21 @@
         <w:rPr>
           <w:rFonts w:ascii="Garuda" w:hAnsi="Garuda"/>
         </w:rPr>
-        <w:t xml:space="preserve">5 ps </w:t>
+        <w:t>5 </w:t>
+      </w:r>
+      <w:proofErr w:type="spellStart"/>
+      <w:r>
+        <w:rPr>
+          <w:rFonts w:ascii="Garuda" w:hAnsi="Garuda"/>
+        </w:rPr>
+        <w:t>ps</w:t>
+      </w:r>
+      <w:proofErr w:type="spellEnd"/>
+      <w:r>
+        <w:rPr>
+          <w:rFonts w:ascii="Garuda" w:hAnsi="Garuda"/>
+        </w:rPr>
+        <w:t xml:space="preserve"> </w:t>
       </w:r>
       <w:commentRangeEnd w:id="7"/>
       <w:r>
@@ -1031,7 +1320,14 @@
         <w:rPr>
           <w:rFonts w:ascii="Garuda" w:hAnsi="Garuda"/>
         </w:rPr>
-        <w:t>at {300(K)|temp0}</w:t>
+        <w:t>at {300(K)|temp0</w:t>
+      </w:r>
+      <w:proofErr w:type="gramStart"/>
+      <w:r>
+        <w:rPr>
+          <w:rFonts w:ascii="Garuda" w:hAnsi="Garuda"/>
+        </w:rPr>
+        <w:t>}</w:t>
       </w:r>
       <w:r>
         <w:rPr>
@@ -1043,7 +1339,14 @@
         <w:rPr>
           <w:rFonts w:ascii="Garuda" w:hAnsi="Garuda"/>
         </w:rPr>
-        <w:t xml:space="preserve"> which also have the same</w:t>
+        <w:t xml:space="preserve"> which</w:t>
+      </w:r>
+      <w:proofErr w:type="gramEnd"/>
+      <w:r>
+        <w:rPr>
+          <w:rFonts w:ascii="Garuda" w:hAnsi="Garuda"/>
+        </w:rPr>
+        <w:t xml:space="preserve"> also have the same</w:t>
       </w:r>
       <w:r>
         <w:rPr>
@@ -1073,7 +1376,35 @@
         <w:rPr>
           <w:rFonts w:ascii="Garuda" w:hAnsi="Garuda"/>
         </w:rPr>
-        <w:t>Achieve the density adaptation by 75 ps using {18750|nstlim}  of NPT-MD {3|ntp}  (solute restrained, force constant  {2.0 (kcal mol</w:t>
+        <w:t>Achieve the density adaptation by 75 </w:t>
+      </w:r>
+      <w:proofErr w:type="spellStart"/>
+      <w:r>
+        <w:rPr>
+          <w:rFonts w:ascii="Garuda" w:hAnsi="Garuda"/>
+        </w:rPr>
+        <w:t>ps</w:t>
+      </w:r>
+      <w:proofErr w:type="spellEnd"/>
+      <w:r>
+        <w:rPr>
+          <w:rFonts w:ascii="Garuda" w:hAnsi="Garuda"/>
+        </w:rPr>
+        <w:t xml:space="preserve"> using {18750|</w:t>
+      </w:r>
+      <w:proofErr w:type="gramStart"/>
+      <w:r>
+        <w:rPr>
+          <w:rFonts w:ascii="Garuda" w:hAnsi="Garuda"/>
+        </w:rPr>
+        <w:t>nstlim}  of</w:t>
+      </w:r>
+      <w:proofErr w:type="gramEnd"/>
+      <w:r>
+        <w:rPr>
+          <w:rFonts w:ascii="Garuda" w:hAnsi="Garuda"/>
+        </w:rPr>
+        <w:t xml:space="preserve"> NPT-MD {3|ntp}  (solute restrained, force constant  {2.0 (kcal mol</w:t>
       </w:r>
       <w:r>
         <w:rPr>
@@ -1099,7 +1430,21 @@
         <w:rPr>
           <w:rFonts w:ascii="Garuda" w:hAnsi="Garuda"/>
         </w:rPr>
-        <w:t xml:space="preserve">)|restraint_wt}). </w:t>
+        <w:t>)|</w:t>
+      </w:r>
+      <w:proofErr w:type="spellStart"/>
+      <w:r>
+        <w:rPr>
+          <w:rFonts w:ascii="Garuda" w:hAnsi="Garuda"/>
+        </w:rPr>
+        <w:t>restraint_wt</w:t>
+      </w:r>
+      <w:proofErr w:type="spellEnd"/>
+      <w:r>
+        <w:rPr>
+          <w:rFonts w:ascii="Garuda" w:hAnsi="Garuda"/>
+        </w:rPr>
+        <w:t xml:space="preserve">}). </w:t>
       </w:r>
     </w:p>
     <w:p>
@@ -1117,7 +1462,21 @@
         <w:rPr>
           <w:rFonts w:ascii="Garuda" w:hAnsi="Garuda"/>
         </w:rPr>
-        <w:t xml:space="preserve">Perform an additional 1.7 ns using {425000|nstlim} of restrained NPT-MD {3|ntp}   before switching to the NVT ensemble </w:t>
+        <w:t>Perform an additional 1.7 ns using {425000|nstlim} of restrained NPT-MD {3|</w:t>
+      </w:r>
+      <w:proofErr w:type="gramStart"/>
+      <w:r>
+        <w:rPr>
+          <w:rFonts w:ascii="Garuda" w:hAnsi="Garuda"/>
+        </w:rPr>
+        <w:t xml:space="preserve">ntp}   </w:t>
+      </w:r>
+      <w:proofErr w:type="gramEnd"/>
+      <w:r>
+        <w:rPr>
+          <w:rFonts w:ascii="Garuda" w:hAnsi="Garuda"/>
+        </w:rPr>
+        <w:t xml:space="preserve">before switching to the NVT ensemble </w:t>
       </w:r>
       <w:r>
         <w:rPr>
@@ -1142,7 +1501,21 @@
           <w:rFonts w:ascii="Garuda" w:hAnsi="Garuda"/>
         </w:rPr>
         <w:lastRenderedPageBreak/>
-        <w:t>Perform 3.2 ns using {800000|nstlim}  of restrained MD prior to the start of the production phase, with harmonic restraints (force constant:  {2.0 (kcal mol</w:t>
+        <w:t>Perform 3.2 ns using {800000|</w:t>
+      </w:r>
+      <w:proofErr w:type="gramStart"/>
+      <w:r>
+        <w:rPr>
+          <w:rFonts w:ascii="Garuda" w:hAnsi="Garuda"/>
+        </w:rPr>
+        <w:t>nstlim}  of</w:t>
+      </w:r>
+      <w:proofErr w:type="gramEnd"/>
+      <w:r>
+        <w:rPr>
+          <w:rFonts w:ascii="Garuda" w:hAnsi="Garuda"/>
+        </w:rPr>
+        <w:t xml:space="preserve"> restrained MD prior to the start of the production phase, with harmonic restraints (force constant:  {2.0 (kcal mol</w:t>
       </w:r>
       <w:r>
         <w:rPr>
@@ -1168,7 +1541,21 @@
         <w:rPr>
           <w:rFonts w:ascii="Garuda" w:hAnsi="Garuda"/>
         </w:rPr>
-        <w:t>)|restraint_wt}) applied to only those C</w:t>
+        <w:t>)|</w:t>
+      </w:r>
+      <w:proofErr w:type="spellStart"/>
+      <w:r>
+        <w:rPr>
+          <w:rFonts w:ascii="Garuda" w:hAnsi="Garuda"/>
+        </w:rPr>
+        <w:t>restraint_wt</w:t>
+      </w:r>
+      <w:proofErr w:type="spellEnd"/>
+      <w:r>
+        <w:rPr>
+          <w:rFonts w:ascii="Garuda" w:hAnsi="Garuda"/>
+        </w:rPr>
+        <w:t>}) applied to only those C</w:t>
       </w:r>
       <w:r>
         <w:rPr>
@@ -1189,13 +1576,18 @@
         <w:pStyle w:val="Heading3"/>
       </w:pPr>
       <w:r>
-        <w:t>&lt;Section|</w:t>
+        <w:t>&lt;</w:t>
+      </w:r>
+      <w:proofErr w:type="spellStart"/>
+      <w:r>
+        <w:t>Section|</w:t>
       </w:r>
       <w:bookmarkStart w:id="9" w:name="_Toc79493017"/>
       <w:r>
         <w:t>Production</w:t>
       </w:r>
       <w:bookmarkEnd w:id="9"/>
+      <w:proofErr w:type="spellEnd"/>
       <w:r>
         <w:t>&gt;</w:t>
       </w:r>
@@ -1221,13 +1613,27 @@
         <w:rPr>
           <w:rFonts w:ascii="Garuda" w:hAnsi="Garuda"/>
         </w:rPr>
-        <w:t>MD {0|ntp</w:t>
-      </w:r>
-      <w:r>
-        <w:rPr>
-          <w:rFonts w:ascii="Garuda" w:hAnsi="Garuda"/>
-        </w:rPr>
-        <w:t>}  (restraints as in the final NVT step of the equilibration phase</w:t>
+        <w:t>MD {0|</w:t>
+      </w:r>
+      <w:proofErr w:type="gramStart"/>
+      <w:r>
+        <w:rPr>
+          <w:rFonts w:ascii="Garuda" w:hAnsi="Garuda"/>
+        </w:rPr>
+        <w:t>ntp</w:t>
+      </w:r>
+      <w:r>
+        <w:rPr>
+          <w:rFonts w:ascii="Garuda" w:hAnsi="Garuda"/>
+        </w:rPr>
+        <w:t>}  (</w:t>
+      </w:r>
+      <w:proofErr w:type="gramEnd"/>
+      <w:r>
+        <w:rPr>
+          <w:rFonts w:ascii="Garuda" w:hAnsi="Garuda"/>
+        </w:rPr>
+        <w:t>restraints as in the final NVT step of the equilibration phase</w:t>
       </w:r>
       <w:r>
         <w:rPr>
@@ -1247,7 +1653,35 @@
         <w:rPr>
           <w:rFonts w:ascii="Garuda" w:hAnsi="Garuda"/>
         </w:rPr>
-        <w:t xml:space="preserve">resulting in an aggregate simulation time of {5 μs|simulation time per complex} or  {10 μs|simulation time in total}. </w:t>
+        <w:t xml:space="preserve">resulting in an aggregate simulation time of {5 </w:t>
+      </w:r>
+      <w:proofErr w:type="spellStart"/>
+      <w:r>
+        <w:rPr>
+          <w:rFonts w:ascii="Garuda" w:hAnsi="Garuda"/>
+        </w:rPr>
+        <w:t>μs|simulation</w:t>
+      </w:r>
+      <w:proofErr w:type="spellEnd"/>
+      <w:r>
+        <w:rPr>
+          <w:rFonts w:ascii="Garuda" w:hAnsi="Garuda"/>
+        </w:rPr>
+        <w:t xml:space="preserve"> time per complex} or  {10 </w:t>
+      </w:r>
+      <w:proofErr w:type="spellStart"/>
+      <w:r>
+        <w:rPr>
+          <w:rFonts w:ascii="Garuda" w:hAnsi="Garuda"/>
+        </w:rPr>
+        <w:t>μs|simulation</w:t>
+      </w:r>
+      <w:proofErr w:type="spellEnd"/>
+      <w:r>
+        <w:rPr>
+          <w:rFonts w:ascii="Garuda" w:hAnsi="Garuda"/>
+        </w:rPr>
+        <w:t xml:space="preserve"> time in total}. </w:t>
       </w:r>
     </w:p>
     <w:p>
@@ -1265,7 +1699,21 @@
         <w:rPr>
           <w:rFonts w:ascii="Garuda" w:hAnsi="Garuda"/>
         </w:rPr>
-        <w:t xml:space="preserve">Save coordinates for analysis and post-processing every 20 ps using {5000|ntwx}. </w:t>
+        <w:t>Save coordinates for analysis and post-processing every 20 </w:t>
+      </w:r>
+      <w:proofErr w:type="spellStart"/>
+      <w:r>
+        <w:rPr>
+          <w:rFonts w:ascii="Garuda" w:hAnsi="Garuda"/>
+        </w:rPr>
+        <w:t>ps</w:t>
+      </w:r>
+      <w:proofErr w:type="spellEnd"/>
+      <w:r>
+        <w:rPr>
+          <w:rFonts w:ascii="Garuda" w:hAnsi="Garuda"/>
+        </w:rPr>
+        <w:t xml:space="preserve"> using {5000|ntwx}. </w:t>
       </w:r>
     </w:p>
     <w:p>
@@ -1273,7 +1721,15 @@
         <w:pStyle w:val="Heading3"/>
       </w:pPr>
       <w:r>
-        <w:t>&lt;Section|Post Processing &gt;</w:t>
+        <w:t>&lt;</w:t>
+      </w:r>
+      <w:proofErr w:type="spellStart"/>
+      <w:r>
+        <w:t>Section|Post</w:t>
+      </w:r>
+      <w:proofErr w:type="spellEnd"/>
+      <w:r>
+        <w:t xml:space="preserve"> Processing &gt;</w:t>
       </w:r>
     </w:p>
     <w:p>
@@ -1405,8 +1861,16 @@
         <w:rPr>
           <w:color w:val="C45911" w:themeColor="accent2" w:themeShade="BF"/>
         </w:rPr>
-        <w:t>Comments from Jesko</w:t>
-      </w:r>
+        <w:t xml:space="preserve">Comments from </w:t>
+      </w:r>
+      <w:proofErr w:type="spellStart"/>
+      <w:r>
+        <w:rPr>
+          <w:color w:val="C45911" w:themeColor="accent2" w:themeShade="BF"/>
+        </w:rPr>
+        <w:t>Jesko</w:t>
+      </w:r>
+      <w:proofErr w:type="spellEnd"/>
     </w:p>
     <w:p>
       <w:pPr>
@@ -1456,8 +1920,13 @@
         </w:rPr>
         <w:annotationRef/>
       </w:r>
-      <w:r>
-        <w:t>Jesko’s input</w:t>
+      <w:proofErr w:type="spellStart"/>
+      <w:r>
+        <w:t>Jesko’s</w:t>
+      </w:r>
+      <w:proofErr w:type="spellEnd"/>
+      <w:r>
+        <w:t xml:space="preserve"> input</w:t>
       </w:r>
       <w:r>
         <w:rPr>
@@ -1484,7 +1953,23 @@
           <w:rFonts w:ascii="Garuda" w:hAnsi="Garuda"/>
           <w:color w:val="C45911" w:themeColor="accent2" w:themeShade="BF"/>
         </w:rPr>
-        <w:t>complexes dependent on the number that one sets for the complexes quantity.</w:t>
+        <w:t xml:space="preserve">complexes dependent on the number that one sets for the </w:t>
+      </w:r>
+      <w:proofErr w:type="gramStart"/>
+      <w:r>
+        <w:rPr>
+          <w:rFonts w:ascii="Garuda" w:hAnsi="Garuda"/>
+          <w:color w:val="C45911" w:themeColor="accent2" w:themeShade="BF"/>
+        </w:rPr>
+        <w:t>complexes</w:t>
+      </w:r>
+      <w:proofErr w:type="gramEnd"/>
+      <w:r>
+        <w:rPr>
+          <w:rFonts w:ascii="Garuda" w:hAnsi="Garuda"/>
+          <w:color w:val="C45911" w:themeColor="accent2" w:themeShade="BF"/>
+        </w:rPr>
+        <w:t xml:space="preserve"> quantity.</w:t>
       </w:r>
     </w:p>
   </w:comment>
@@ -1500,7 +1985,15 @@
         <w:annotationRef/>
       </w:r>
       <w:r>
-        <w:t>Using comma-separated multiple values on a single key  should solve the problem, I believe?</w:t>
+        <w:t xml:space="preserve">Using comma-separated multiple values on a single </w:t>
+      </w:r>
+      <w:proofErr w:type="gramStart"/>
+      <w:r>
+        <w:t>key  should</w:t>
+      </w:r>
+      <w:proofErr w:type="gramEnd"/>
+      <w:r>
+        <w:t xml:space="preserve"> solve the problem, I believe?</w:t>
       </w:r>
     </w:p>
   </w:comment>
@@ -1513,7 +2006,27 @@
           <w:szCs w:val="24"/>
           <w:lang w:bidi="en-US"/>
         </w:rPr>
-        <w:t xml:space="preserve">Should this be made an explicit parameter/key? Amber MD provides this indirectly via dt and nstlim </w:t>
+        <w:t xml:space="preserve">Should this be made an explicit parameter/key? Amber MD provides this indirectly via dt and </w:t>
+      </w:r>
+      <w:proofErr w:type="spellStart"/>
+      <w:r>
+        <w:rPr>
+          <w:rFonts w:ascii="Liberation Serif" w:eastAsia="DejaVu Sans" w:hAnsi="Liberation Serif" w:cs="Arial"/>
+          <w:sz w:val="24"/>
+          <w:szCs w:val="24"/>
+          <w:lang w:bidi="en-US"/>
+        </w:rPr>
+        <w:t>nstlim</w:t>
+      </w:r>
+      <w:proofErr w:type="spellEnd"/>
+      <w:r>
+        <w:rPr>
+          <w:rFonts w:ascii="Liberation Serif" w:eastAsia="DejaVu Sans" w:hAnsi="Liberation Serif" w:cs="Arial"/>
+          <w:sz w:val="24"/>
+          <w:szCs w:val="24"/>
+          <w:lang w:bidi="en-US"/>
+        </w:rPr>
+        <w:t xml:space="preserve"> </w:t>
       </w:r>
     </w:p>
   </w:comment>
@@ -1531,8 +2044,13 @@
         </w:rPr>
         <w:annotationRef/>
       </w:r>
-      <w:r>
-        <w:t xml:space="preserve">Jesko’s input: </w:t>
+      <w:proofErr w:type="spellStart"/>
+      <w:r>
+        <w:t>Jesko’s</w:t>
+      </w:r>
+      <w:proofErr w:type="spellEnd"/>
+      <w:r>
+        <w:t xml:space="preserve"> input: </w:t>
       </w:r>
       <w:r>
         <w:rPr>
@@ -1541,7 +2059,27 @@
           <w:sz w:val="24"/>
           <w:szCs w:val="24"/>
         </w:rPr>
-        <w:t>I think indirectly will be fine because you cannot set them in the input files but they are important for understanding.</w:t>
+        <w:t xml:space="preserve">I think indirectly will be fine because you cannot set them in the input </w:t>
+      </w:r>
+      <w:proofErr w:type="gramStart"/>
+      <w:r>
+        <w:rPr>
+          <w:rFonts w:ascii="Garuda" w:hAnsi="Garuda"/>
+          <w:color w:val="C45911" w:themeColor="accent2" w:themeShade="BF"/>
+          <w:sz w:val="24"/>
+          <w:szCs w:val="24"/>
+        </w:rPr>
+        <w:t>files</w:t>
+      </w:r>
+      <w:proofErr w:type="gramEnd"/>
+      <w:r>
+        <w:rPr>
+          <w:rFonts w:ascii="Garuda" w:hAnsi="Garuda"/>
+          <w:color w:val="C45911" w:themeColor="accent2" w:themeShade="BF"/>
+          <w:sz w:val="24"/>
+          <w:szCs w:val="24"/>
+        </w:rPr>
+        <w:t xml:space="preserve"> but they are important for understanding.</w:t>
       </w:r>
     </w:p>
   </w:comment>
@@ -1550,11 +2088,11 @@
 
 <file path=word/commentsExtended.xml><?xml version="1.0" encoding="utf-8"?>
 <w15:commentsEx xmlns:wpc="http://schemas.microsoft.com/office/word/2010/wordprocessingCanvas" xmlns:cx="http://schemas.microsoft.com/office/drawing/2014/chartex" xmlns:cx1="http://schemas.microsoft.com/office/drawing/2015/9/8/chartex" xmlns:cx2="http://schemas.microsoft.com/office/drawing/2015/10/21/chartex" xmlns:cx3="http://schemas.microsoft.com/office/drawing/2016/5/9/chartex" xmlns:cx4="http://schemas.microsoft.com/office/drawing/2016/5/10/chartex" xmlns:cx5="http://schemas.microsoft.com/office/drawing/2016/5/11/chartex" xmlns:cx6="http://schemas.microsoft.com/office/drawing/2016/5/12/chartex" xmlns:cx7="http://schemas.microsoft.com/office/drawing/2016/5/13/chartex" xmlns:cx8="http://schemas.microsoft.com/office/drawing/2016/5/14/chartex" xmlns:mc="http://schemas.openxmlformats.org/markup-compatibility/2006" xmlns:aink="http://schemas.microsoft.com/office/drawing/2016/ink" xmlns:am3d="http://schemas.microsoft.com/office/drawing/2017/model3d" xmlns:o="urn:schemas-microsoft-com:office:office" xmlns:r="http://schemas.openxmlformats.org/officeDocument/2006/relationships" xmlns:m="http://schemas.openxmlformats.org/officeDocument/2006/math" xmlns:v="urn:schemas-microsoft-com:vml" xmlns:wp14="http://schemas.microsoft.com/office/word/2010/wordprocessingDrawing" xmlns:wp="http://schemas.openxmlformats.org/drawingml/2006/wordprocessingDrawing" xmlns:w10="urn:schemas-microsoft-com:office:word" xmlns:w="http://schemas.openxmlformats.org/wordprocessingml/2006/main" xmlns:w14="http://schemas.microsoft.com/office/word/2010/wordml" xmlns:w15="http://schemas.microsoft.com/office/word/2012/wordml" xmlns:w16cex="http://schemas.microsoft.com/office/word/2018/wordml/cex" xmlns:w16cid="http://schemas.microsoft.com/office/word/2016/wordml/cid" xmlns:w16="http://schemas.microsoft.com/office/word/2018/wordml" xmlns:w16sdtdh="http://schemas.microsoft.com/office/word/2020/wordml/sdtdatahash" xmlns:w16se="http://schemas.microsoft.com/office/word/2015/wordml/symex" xmlns:wpg="http://schemas.microsoft.com/office/word/2010/wordprocessingGroup" xmlns:wpi="http://schemas.microsoft.com/office/word/2010/wordprocessingInk" xmlns:wne="http://schemas.microsoft.com/office/word/2006/wordml" xmlns:wps="http://schemas.microsoft.com/office/word/2010/wordprocessingShape" mc:Ignorable="w14 w15 w16se w16cid w16 w16cex w16sdtdh wp14">
-  <w15:commentEx w15:paraId="32DB31F1" w15:done="0"/>
-  <w15:commentEx w15:paraId="0524778E" w15:done="0"/>
-  <w15:commentEx w15:paraId="34375C98" w15:paraIdParent="0524778E" w15:done="0"/>
-  <w15:commentEx w15:paraId="3DF33302" w15:done="0"/>
-  <w15:commentEx w15:paraId="14E61721" w15:paraIdParent="3DF33302" w15:done="0"/>
+  <w15:commentEx w15:paraId="32DB31F1" w15:done="1"/>
+  <w15:commentEx w15:paraId="0524778E" w15:done="1"/>
+  <w15:commentEx w15:paraId="34375C98" w15:paraIdParent="0524778E" w15:done="1"/>
+  <w15:commentEx w15:paraId="3DF33302" w15:done="1"/>
+  <w15:commentEx w15:paraId="14E61721" w15:paraIdParent="3DF33302" w15:done="1"/>
 </w15:commentsEx>
 </file>
 
@@ -1650,7 +2188,31 @@
         <w:footnoteRef/>
       </w:r>
       <w:r>
-        <w:t xml:space="preserve"> Le Grand, S., Götz, A. W. &amp; Walker, R. C. SPFP: Speed without compromise-A mixed precision model for GPU accelerated molecular dynamics simulations. Comput Phys Commun 184, 374–380, https://doi.org/10.1016/j.cpc.2012.09.022 (2013).</w:t>
+        <w:t xml:space="preserve"> Le Grand, S., </w:t>
+      </w:r>
+      <w:proofErr w:type="spellStart"/>
+      <w:r>
+        <w:t>Götz</w:t>
+      </w:r>
+      <w:proofErr w:type="spellEnd"/>
+      <w:r>
+        <w:t xml:space="preserve">, A. W. &amp; Walker, R. C. SPFP: Speed without compromise-A mixed precision model for GPU accelerated molecular dynamics simulations. </w:t>
+      </w:r>
+      <w:proofErr w:type="spellStart"/>
+      <w:r>
+        <w:t>Comput</w:t>
+      </w:r>
+      <w:proofErr w:type="spellEnd"/>
+      <w:r>
+        <w:t xml:space="preserve"> Phys </w:t>
+      </w:r>
+      <w:proofErr w:type="spellStart"/>
+      <w:r>
+        <w:t>Commun</w:t>
+      </w:r>
+      <w:proofErr w:type="spellEnd"/>
+      <w:r>
+        <w:t xml:space="preserve"> 184, 374–380, https://doi.org/10.1016/j.cpc.2012.09.022 (2013).</w:t>
       </w:r>
     </w:p>
   </w:footnote>
@@ -1698,7 +2260,23 @@
         <w:footnoteRef/>
       </w:r>
       <w:r>
-        <w:t xml:space="preserve"> Ryckaert, J.-P., Ciccotti, G. &amp; Berendsen, H. J. C. Numerical integration of the cartesian equations of motion of a system with constraints: molecular dynamics of n-alkanes. Journal of Computational Physics 23, 327–341, https://doi.org/10.1016/0021-9991(77)90098-5 (1977).</w:t>
+        <w:t xml:space="preserve"> </w:t>
+      </w:r>
+      <w:proofErr w:type="spellStart"/>
+      <w:r>
+        <w:t>Ryckaert</w:t>
+      </w:r>
+      <w:proofErr w:type="spellEnd"/>
+      <w:r>
+        <w:t xml:space="preserve">, J.-P., </w:t>
+      </w:r>
+      <w:proofErr w:type="spellStart"/>
+      <w:r>
+        <w:t>Ciccotti</w:t>
+      </w:r>
+      <w:proofErr w:type="spellEnd"/>
+      <w:r>
+        <w:t>, G. &amp; Berendsen, H. J. C. Numerical integration of the cartesian equations of motion of a system with constraints: molecular dynamics of n-alkanes. Journal of Computational Physics 23, 327–341, https://doi.org/10.1016/0021-9991(77)90098-5 (1977).</w:t>
       </w:r>
     </w:p>
   </w:footnote>
@@ -1714,7 +2292,15 @@
         <w:footnoteRef/>
       </w:r>
       <w:r>
-        <w:t xml:space="preserve"> Darden, T. A., York, D. M. &amp; Pedersen, L. Particle mesh Ewald - an N·Log(N) method for Ewald sums in large systems. J Chem Phys 98, 10089–10092, https://doi.org/10.1063/1.464397 (1993).</w:t>
+        <w:t xml:space="preserve"> Darden, T. A., York, D. M. &amp; Pedersen, L. Particle mesh Ewald - an </w:t>
+      </w:r>
+      <w:proofErr w:type="spellStart"/>
+      <w:r>
+        <w:t>N·Log</w:t>
+      </w:r>
+      <w:proofErr w:type="spellEnd"/>
+      <w:r>
+        <w:t>(N) method for Ewald sums in large systems. J Chem Phys 98, 10089–10092, https://doi.org/10.1063/1.464397 (1993).</w:t>
       </w:r>
     </w:p>
   </w:footnote>
@@ -1746,7 +2332,23 @@
         <w:footnoteRef/>
       </w:r>
       <w:r>
-        <w:t xml:space="preserve"> Humphrey, W., Dalke, A. &amp; Schulten, K. VMD: visual molecular dynamics. Journal of molecular graphics 14(33-38), 27–38, https://doi.org/10.1016/0263-7855(96)00018-5 (1996).</w:t>
+        <w:t xml:space="preserve"> Humphrey, W., </w:t>
+      </w:r>
+      <w:proofErr w:type="spellStart"/>
+      <w:r>
+        <w:t>Dalke</w:t>
+      </w:r>
+      <w:proofErr w:type="spellEnd"/>
+      <w:r>
+        <w:t xml:space="preserve">, A. &amp; </w:t>
+      </w:r>
+      <w:proofErr w:type="spellStart"/>
+      <w:r>
+        <w:t>Schulten</w:t>
+      </w:r>
+      <w:proofErr w:type="spellEnd"/>
+      <w:r>
+        <w:t>, K. VMD: visual molecular dynamics. Journal of molecular graphics 14(33-38), 27–38, https://doi.org/10.1016/0263-7855(96)00018-5 (1996).</w:t>
       </w:r>
     </w:p>
   </w:footnote>

</xml_diff>